<commit_message>
RASD updated at the 0.6.3 version
</commit_message>
<xml_diff>
--- a/RASD/RASD-v0.6.2.docx
+++ b/RASD/RASD-v0.6.2.docx
@@ -11,6 +11,8 @@
           <w:spacing w:val="0"/>
         </w:rPr>
       </w:pPr>
+      <w:bookmarkStart w:id="0" w:name="_GoBack"/>
+      <w:bookmarkEnd w:id="0"/>
       <w:r>
         <w:t>RASD document</w:t>
       </w:r>
@@ -2803,7 +2805,6 @@
         <w:rPr>
           <w:lang w:val="en-GB"/>
         </w:rPr>
-        <w:lastRenderedPageBreak/>
         <w:t>Abbreviations</w:t>
       </w:r>
     </w:p>
@@ -3386,7 +3387,6 @@
         <w:rPr>
           <w:lang w:val="en-GB"/>
         </w:rPr>
-        <w:lastRenderedPageBreak/>
         <w:t>The next picture contains the class diagram representing the conceptual model of the application domain.</w:t>
       </w:r>
     </w:p>
@@ -3509,7 +3509,6 @@
         <w:rPr>
           <w:lang w:val="en-GB"/>
         </w:rPr>
-        <w:lastRenderedPageBreak/>
         <w:t>Product functions</w:t>
       </w:r>
     </w:p>
@@ -4084,7 +4083,6 @@
         <w:rPr>
           <w:lang w:val="en-GB"/>
         </w:rPr>
-        <w:lastRenderedPageBreak/>
         <w:t xml:space="preserve">Specific </w:t>
       </w:r>
       <w:r>
@@ -4357,7 +4355,7 @@
         <w:rPr>
           <w:lang w:val="en-GB"/>
         </w:rPr>
-        <w:t>Brief description of network exceptions</w:t>
+        <w:t>In all the following Use Case it’s implicit that in the Exception can also happens that the Connection can be lost during the flow of events. In this case what happens is that the System will discard the operation and if the User wants to do it again it has to return online, and the User must restart the whole operation.</w:t>
       </w:r>
     </w:p>
     <w:p>
@@ -4378,28 +4376,6 @@
           <w:szCs w:val="28"/>
           <w:lang w:val="en-GB"/>
         </w:rPr>
-        <w:t>introduction</w:t>
-      </w:r>
-    </w:p>
-    <w:p>
-      <w:pPr>
-        <w:rPr>
-          <w:b/>
-          <w:bCs/>
-          <w:sz w:val="28"/>
-          <w:szCs w:val="28"/>
-          <w:lang w:val="en-GB"/>
-        </w:rPr>
-      </w:pPr>
-      <w:r>
-        <w:rPr>
-          <w:b/>
-          <w:bCs/>
-          <w:sz w:val="28"/>
-          <w:szCs w:val="28"/>
-          <w:lang w:val="en-GB"/>
-        </w:rPr>
-        <w:lastRenderedPageBreak/>
         <w:t>User Registration</w:t>
       </w:r>
     </w:p>
@@ -4867,7 +4843,25 @@
           <w:szCs w:val="20"/>
           <w:lang w:val="en-GB"/>
         </w:rPr>
-        <w:t>, or if there exists another User with the same generality.</w:t>
+        <w:t>, or if there exists another User with the same generality</w:t>
+      </w:r>
+      <w:r>
+        <w:rPr>
+          <w:rFonts w:ascii="LMRoman10-Bold" w:hAnsi="LMRoman10-Bold" w:cs="LMRoman10-Bold"/>
+          <w:sz w:val="20"/>
+          <w:szCs w:val="20"/>
+          <w:lang w:val="en-GB"/>
+        </w:rPr>
+        <w:t>, so the User receives an error message and he has to change his generality</w:t>
+      </w:r>
+      <w:r>
+        <w:rPr>
+          <w:rFonts w:ascii="LMRoman10-Bold" w:hAnsi="LMRoman10-Bold" w:cs="LMRoman10-Bold"/>
+          <w:sz w:val="20"/>
+          <w:szCs w:val="20"/>
+          <w:lang w:val="en-GB"/>
+        </w:rPr>
+        <w:t>.</w:t>
       </w:r>
     </w:p>
     <w:p>
@@ -5141,7 +5135,16 @@
           <w:szCs w:val="20"/>
           <w:lang w:val="en-GB"/>
         </w:rPr>
-        <w:t>If the User provide an email that doesn’t appears inside the User List, if the provided password is wrong, also if the User is already logged in.</w:t>
+        <w:t>If the User provide an email that doesn’t appears inside the User List, if the provided password is wrong, also if the User is already logged in</w:t>
+      </w:r>
+      <w:r>
+        <w:rPr>
+          <w:rFonts w:ascii="LMRoman10-Bold" w:hAnsi="LMRoman10-Bold" w:cs="LMRoman10-Bold"/>
+          <w:sz w:val="20"/>
+          <w:szCs w:val="20"/>
+          <w:lang w:val="en-GB"/>
+        </w:rPr>
+        <w:t>, in all of this cases the User will receives an error messages and he has to retry the login with a different email or password.</w:t>
       </w:r>
     </w:p>
     <w:p>
@@ -5425,7 +5428,6 @@
         <w:rPr>
           <w:lang w:val="en-GB"/>
         </w:rPr>
-        <w:lastRenderedPageBreak/>
         <w:t>Then the System ask the user to fill some options that are not mandatory</w:t>
       </w:r>
     </w:p>
@@ -5577,11 +5579,13 @@
       <w:r>
         <w:rPr>
           <w:rFonts w:ascii="LMRoman10-Bold" w:hAnsi="LMRoman10-Bold" w:cs="LMRoman10-Bold"/>
+          <w:b/>
+          <w:bCs/>
           <w:sz w:val="20"/>
           <w:szCs w:val="20"/>
           <w:lang w:val="en-GB"/>
         </w:rPr>
-        <w:t>The License Plate Recognition services cannot understand the License Plate ID, the Google Maps services cannot retrieve the position</w:t>
+        <w:t>T</w:t>
       </w:r>
       <w:r>
         <w:rPr>
@@ -5590,7 +5594,36 @@
           <w:szCs w:val="20"/>
           <w:lang w:val="en-GB"/>
         </w:rPr>
-        <w:t>, the User cannot sign in the system.</w:t>
+        <w:t>he User cannot sign in the system</w:t>
+      </w:r>
+      <w:r>
+        <w:rPr>
+          <w:rFonts w:ascii="LMRoman10-Bold" w:hAnsi="LMRoman10-Bold" w:cs="LMRoman10-Bold"/>
+          <w:sz w:val="20"/>
+          <w:szCs w:val="20"/>
+          <w:lang w:val="en-GB"/>
+        </w:rPr>
+        <w:t xml:space="preserve">, so the will receives an error message and he </w:t>
+      </w:r>
+      <w:proofErr w:type="gramStart"/>
+      <w:r>
+        <w:rPr>
+          <w:rFonts w:ascii="LMRoman10-Bold" w:hAnsi="LMRoman10-Bold" w:cs="LMRoman10-Bold"/>
+          <w:sz w:val="20"/>
+          <w:szCs w:val="20"/>
+          <w:lang w:val="en-GB"/>
+        </w:rPr>
+        <w:t>has</w:t>
+      </w:r>
+      <w:proofErr w:type="gramEnd"/>
+      <w:r>
+        <w:rPr>
+          <w:rFonts w:ascii="LMRoman10-Bold" w:hAnsi="LMRoman10-Bold" w:cs="LMRoman10-Bold"/>
+          <w:sz w:val="20"/>
+          <w:szCs w:val="20"/>
+          <w:lang w:val="en-GB"/>
+        </w:rPr>
+        <w:t xml:space="preserve"> to retry the login.</w:t>
       </w:r>
     </w:p>
     <w:p>
@@ -5953,7 +5986,16 @@
           <w:szCs w:val="20"/>
           <w:lang w:val="en-GB"/>
         </w:rPr>
-        <w:t>The System cannot understand the analysis request, the System cannot retrieve enough data for the Data Analysis, the System cannot access his knowledge of the violations or the knowledge of the Municipality, the system cannot interpreted the data that it has retrieved (for example Google Maps cannot understand the position), the User or the Municipality has the wrong right access for the requested data analysis.</w:t>
+        <w:t>The System cannot understand the analysis request, the System cannot retrieve enough data for the Data Analysis, the System cannot access his knowledge of the violations or the knowledge of the Municipality, the system cannot interpreted the data that it has retrieved (for example Google Maps cannot understand the position), the User or the Municipality has the wrong right access for the requested data analysis</w:t>
+      </w:r>
+      <w:r>
+        <w:rPr>
+          <w:rFonts w:ascii="LMRoman10-Bold" w:hAnsi="LMRoman10-Bold" w:cs="LMRoman10-Bold"/>
+          <w:sz w:val="20"/>
+          <w:szCs w:val="20"/>
+          <w:lang w:val="en-GB"/>
+        </w:rPr>
+        <w:t xml:space="preserve">, in all of this case the operation is aborted by the System and the User or the Municipality need to </w:t>
       </w:r>
     </w:p>
     <w:p>
@@ -6321,7 +6363,6 @@
           <w:bCs/>
           <w:lang w:val="en-GB"/>
         </w:rPr>
-        <w:lastRenderedPageBreak/>
         <w:t>Actors</w:t>
       </w:r>
       <w:r>
@@ -6819,14 +6860,7 @@
           <w:rFonts w:ascii="Calibri" w:hAnsi="Calibri" w:cs="Calibri"/>
           <w:lang w:val="en-GB"/>
         </w:rPr>
-        <w:t>R21: The System accepts only reports with a valid plate number and position</w:t>
-      </w:r>
-      <w:r>
-        <w:rPr>
-          <w:rFonts w:ascii="Calibri" w:hAnsi="Calibri" w:cs="Calibri"/>
-          <w:lang w:val="en-GB"/>
-        </w:rPr>
-        <w:t>.</w:t>
+        <w:t>R21: The System accepts only reports with a valid plate number and position.</w:t>
       </w:r>
     </w:p>
     <w:p>
@@ -6909,8 +6943,6 @@
         </w:rPr>
         <w:t>D7: The chain of custody of the violation is never broken if and only if the information about the violation is never altered.</w:t>
       </w:r>
-      <w:bookmarkStart w:id="0" w:name="_GoBack"/>
-      <w:bookmarkEnd w:id="0"/>
     </w:p>
     <w:p>
       <w:pPr>
@@ -7208,7 +7240,6 @@
           <w:rFonts w:ascii="Calibri" w:hAnsi="Calibri" w:cs="Calibri"/>
           <w:lang w:val="en-GB"/>
         </w:rPr>
-        <w:lastRenderedPageBreak/>
         <w:t>R19: The municipality can view all the statistics calculated by the system.</w:t>
       </w:r>
     </w:p>
@@ -7914,7 +7945,6 @@
         <w:rPr>
           <w:lang w:val="en-GB"/>
         </w:rPr>
-        <w:lastRenderedPageBreak/>
         <w:t>Design constraints</w:t>
       </w:r>
     </w:p>
@@ -8203,7 +8233,6 @@
         <w:rPr>
           <w:lang w:val="en-GB"/>
         </w:rPr>
-        <w:lastRenderedPageBreak/>
         <w:t>Formal analysis using ALLOY</w:t>
       </w:r>
     </w:p>
@@ -8257,7 +8286,6 @@
         <w:rPr>
           <w:lang w:val="en-GB"/>
         </w:rPr>
-        <w:lastRenderedPageBreak/>
         <w:t>Effort spent</w:t>
       </w:r>
     </w:p>
@@ -8305,7 +8333,6 @@
         <w:rPr>
           <w:lang w:val="en-GB"/>
         </w:rPr>
-        <w:lastRenderedPageBreak/>
         <w:t>References</w:t>
       </w:r>
     </w:p>
@@ -11134,7 +11161,7 @@
       </w:pPr>
     </w:pPrDefault>
   </w:docDefaults>
-  <w:latentStyles w:defLockedState="0" w:defUIPriority="99" w:defSemiHidden="0" w:defUnhideWhenUsed="0" w:defQFormat="0" w:count="375">
+  <w:latentStyles w:defLockedState="0" w:defUIPriority="99" w:defSemiHidden="0" w:defUnhideWhenUsed="0" w:defQFormat="0" w:count="377">
     <w:lsdException w:name="Normal" w:uiPriority="0" w:qFormat="1"/>
     <w:lsdException w:name="heading 1" w:uiPriority="9" w:qFormat="1"/>
     <w:lsdException w:name="heading 2" w:semiHidden="1" w:uiPriority="9" w:unhideWhenUsed="1" w:qFormat="1"/>
@@ -11240,7 +11267,6 @@
     <w:lsdException w:name="HTML Sample" w:semiHidden="1" w:unhideWhenUsed="1"/>
     <w:lsdException w:name="HTML Typewriter" w:semiHidden="1" w:unhideWhenUsed="1"/>
     <w:lsdException w:name="HTML Variable" w:semiHidden="1" w:unhideWhenUsed="1"/>
-    <w:lsdException w:name="Normal Table" w:semiHidden="1" w:unhideWhenUsed="1"/>
     <w:lsdException w:name="annotation subject" w:semiHidden="1" w:unhideWhenUsed="1"/>
     <w:lsdException w:name="No List" w:semiHidden="1" w:unhideWhenUsed="1"/>
     <w:lsdException w:name="Outline List 1" w:semiHidden="1" w:unhideWhenUsed="1"/>
@@ -11286,11 +11312,9 @@
     <w:lsdException w:name="Table Subtle 1" w:semiHidden="1" w:unhideWhenUsed="1"/>
     <w:lsdException w:name="Table Subtle 2" w:semiHidden="1" w:unhideWhenUsed="1"/>
     <w:lsdException w:name="Table Web 1" w:semiHidden="1" w:unhideWhenUsed="1"/>
-    <w:lsdException w:name="Table Web 2" w:semiHidden="1" w:unhideWhenUsed="1"/>
     <w:lsdException w:name="Table Web 3" w:semiHidden="1" w:unhideWhenUsed="1"/>
     <w:lsdException w:name="Balloon Text" w:semiHidden="1" w:unhideWhenUsed="1"/>
     <w:lsdException w:name="Table Grid" w:uiPriority="39"/>
-    <w:lsdException w:name="Table Theme" w:semiHidden="1" w:unhideWhenUsed="1"/>
     <w:lsdException w:name="Placeholder Text" w:semiHidden="1"/>
     <w:lsdException w:name="No Spacing" w:uiPriority="1" w:qFormat="1"/>
     <w:lsdException w:name="Light Shading" w:uiPriority="60"/>
@@ -11510,6 +11534,8 @@
     <w:lsdException w:name="Smart Hyperlink" w:semiHidden="1" w:unhideWhenUsed="1"/>
     <w:lsdException w:name="Hashtag" w:semiHidden="1" w:unhideWhenUsed="1"/>
     <w:lsdException w:name="Unresolved Mention" w:semiHidden="1" w:unhideWhenUsed="1"/>
+    <w:lsdException w:name="Smart Link" w:semiHidden="1" w:unhideWhenUsed="1"/>
+    <w:lsdException w:name="Smart Link Error" w:semiHidden="1" w:unhideWhenUsed="1"/>
   </w:latentStyles>
   <w:style w:type="paragraph" w:default="1" w:styleId="Normal">
     <w:name w:val="Normal"/>
@@ -12631,7 +12657,7 @@
 </file>
 
 <file path=customXml/itemProps1.xml><?xml version="1.0" encoding="utf-8"?>
-<ds:datastoreItem xmlns:ds="http://schemas.openxmlformats.org/officeDocument/2006/customXml" ds:itemID="{1C870473-A9D8-8441-BD11-4A1026912402}">
+<ds:datastoreItem xmlns:ds="http://schemas.openxmlformats.org/officeDocument/2006/customXml" ds:itemID="{B89CB49F-7A57-4880-8416-E385DC0DC4A3}">
   <ds:schemaRefs>
     <ds:schemaRef ds:uri="http://schemas.openxmlformats.org/officeDocument/2006/bibliography"/>
   </ds:schemaRefs>

</xml_diff>